<commit_message>
Modified some little thing + rapport
</commit_message>
<xml_diff>
--- a/rapport.docx
+++ b/rapport.docx
@@ -494,10 +494,7 @@
         <w:shd w:val="clear" w:color="auto" w:fill="D9D9D9" w:themeFill="background1" w:themeFillShade="D9"/>
       </w:pPr>
       <w:r>
-        <w:t xml:space="preserve">Question : </w:t>
-      </w:r>
-      <w:r>
-        <w:t xml:space="preserve">Veuillez expliquer comment votre solution s’assure qu’une éventuelle </w:t>
+        <w:t xml:space="preserve">Question : Veuillez expliquer comment votre solution s’assure qu’une éventuelle </w:t>
       </w:r>
       <w:proofErr w:type="spellStart"/>
       <w:r>
@@ -505,10 +502,7 @@
       </w:r>
       <w:proofErr w:type="spellEnd"/>
       <w:r>
-        <w:t xml:space="preserve"> </w:t>
-      </w:r>
-      <w:r>
-        <w:t xml:space="preserve">associée à une vue (item) de la </w:t>
+        <w:t xml:space="preserve"> associée à une vue (item) de la </w:t>
       </w:r>
       <w:proofErr w:type="spellStart"/>
       <w:r>
@@ -516,25 +510,37 @@
       </w:r>
       <w:proofErr w:type="spellEnd"/>
       <w:r>
-        <w:t xml:space="preserve"> soit correctement stoppée lorsque l’utilisateur</w:t>
-      </w:r>
-      <w:r>
-        <w:t xml:space="preserve"> </w:t>
-      </w:r>
-      <w:r>
-        <w:t>scrolle dans</w:t>
-      </w:r>
-      <w:r>
-        <w:t xml:space="preserve"> </w:t>
-      </w:r>
-      <w:r>
-        <w:t>la galerie et que la vue est recyclée.</w:t>
+        <w:t xml:space="preserve"> soit correctement stoppée lorsque l’utilisateur scrolle dans la galerie et que la vue est recyclée.</w:t>
       </w:r>
     </w:p>
     <w:p/>
     <w:p>
       <w:r>
-        <w:t>TODO : Réponse</w:t>
+        <w:t xml:space="preserve">On utilise la méthode </w:t>
+      </w:r>
+      <w:proofErr w:type="spellStart"/>
+      <w:proofErr w:type="gramStart"/>
+      <w:r>
+        <w:t>onViewRecycled</w:t>
+      </w:r>
+      <w:proofErr w:type="spellEnd"/>
+      <w:r>
+        <w:t>(</w:t>
+      </w:r>
+      <w:proofErr w:type="gramEnd"/>
+      <w:r>
+        <w:t xml:space="preserve">) dans laquelle on force l'arrêt de toutes les coroutines </w:t>
+      </w:r>
+      <w:r>
+        <w:t xml:space="preserve">du </w:t>
+      </w:r>
+      <w:proofErr w:type="spellStart"/>
+      <w:r>
+        <w:t>holder</w:t>
+      </w:r>
+      <w:proofErr w:type="spellEnd"/>
+      <w:r>
+        <w:t xml:space="preserve"> qui vient d'être recyclé en appelant la méthode cancel() des jobs.</w:t>
       </w:r>
     </w:p>
     <w:p>
@@ -570,11 +576,6 @@
     </w:p>
     <w:p/>
     <w:p>
-      <w:r>
-        <w:t>TODO : Réponse</w:t>
-      </w:r>
-    </w:p>
-    <w:p>
       <w:pPr>
         <w:pStyle w:val="Titre1"/>
       </w:pPr>
@@ -633,19 +634,35 @@
         <w:t>-</w:t>
       </w:r>
       <w:r>
-        <w:t xml:space="preserve">nous faire en sorte que la galerie soit </w:t>
-      </w:r>
-      <w:r>
-        <w:t>rafraîchie</w:t>
-      </w:r>
-      <w:r>
-        <w:t xml:space="preserve"> ?</w:t>
+        <w:t>nous faire en sorte que la galerie soit rafraîchie ?</w:t>
       </w:r>
     </w:p>
     <w:p/>
     <w:p>
       <w:r>
-        <w:t>TODO : Réponse</w:t>
+        <w:t xml:space="preserve">En </w:t>
+      </w:r>
+      <w:r>
+        <w:t>appelant le</w:t>
+      </w:r>
+      <w:r>
+        <w:t xml:space="preserve"> </w:t>
+      </w:r>
+      <w:proofErr w:type="spellStart"/>
+      <w:proofErr w:type="gramStart"/>
+      <w:r>
+        <w:t>notifiyDataSetChange</w:t>
+      </w:r>
+      <w:proofErr w:type="spellEnd"/>
+      <w:r>
+        <w:t>(</w:t>
+      </w:r>
+      <w:proofErr w:type="gramEnd"/>
+      <w:r>
+        <w:t>) de l'adapter</w:t>
+      </w:r>
+      <w:r>
+        <w:t>.</w:t>
       </w:r>
     </w:p>
     <w:p>
@@ -653,13 +670,7 @@
         <w:pStyle w:val="Titre1"/>
       </w:pPr>
       <w:r>
-        <w:t>4.</w:t>
-      </w:r>
-      <w:r>
-        <w:t>2</w:t>
-      </w:r>
-      <w:r>
-        <w:t xml:space="preserve"> </w:t>
+        <w:t xml:space="preserve">4.2 </w:t>
       </w:r>
       <w:proofErr w:type="spellStart"/>
       <w:r>
@@ -678,13 +689,37 @@
         <w:t xml:space="preserve">Question : </w:t>
       </w:r>
       <w:r>
-        <w:t xml:space="preserve">Comment pouvons-nous nous assurer que la tâche périodique ne soit pas enregistrée plusieurs fois ? Vous expliquerez comment la librairie WorkManager procède pour enregistrer les différentes tâches périodiques et en particulier comment celles-ci sont </w:t>
-      </w:r>
-      <w:r>
-        <w:t>réenregistrées</w:t>
-      </w:r>
-      <w:r>
-        <w:t xml:space="preserve"> lorsque le téléphone est redémarré.</w:t>
+        <w:t>Comment pouvons-nous nous assurer que la tâche périodique ne soit pas enregistrée plusieurs fois ? Vous expliquerez comment la librairie WorkManager procède pour enregistrer les différentes tâches périodiques et en particulier comment celles-ci sont réenregistrées lorsque le téléphone est redémarré.</w:t>
+      </w:r>
+    </w:p>
+    <w:p/>
+    <w:p>
+      <w:r>
+        <w:t xml:space="preserve">En utilisant </w:t>
+      </w:r>
+      <w:proofErr w:type="spellStart"/>
+      <w:proofErr w:type="gramStart"/>
+      <w:r>
+        <w:t>enqueueUniquePeriodicWork</w:t>
+      </w:r>
+      <w:proofErr w:type="spellEnd"/>
+      <w:r>
+        <w:t>(</w:t>
+      </w:r>
+      <w:proofErr w:type="gramEnd"/>
+      <w:r>
+        <w:t xml:space="preserve">) au lieu de </w:t>
+      </w:r>
+      <w:proofErr w:type="spellStart"/>
+      <w:r>
+        <w:t>enqueue</w:t>
+      </w:r>
+      <w:proofErr w:type="spellEnd"/>
+      <w:r>
+        <w:t xml:space="preserve">(). </w:t>
+      </w:r>
+      <w:r>
+        <w:t xml:space="preserve"> Grâce à cette méthode, nous pouvons faire en sorte de ne sauvegarder une tâche qu'une fois, grâce à son nom.</w:t>
       </w:r>
     </w:p>
     <w:p/>

</xml_diff>